<commit_message>
record errors when I generate bit.bin
</commit_message>
<xml_diff>
--- a/record.docx
+++ b/record.docx
@@ -1151,7 +1151,7 @@
       <w:r>
         <w:rPr/>
         <w:drawing>
-          <wp:inline distT="0" distB="0" distL="0" distR="2540">
+          <wp:inline distT="0" distB="0" distL="0" distR="0">
             <wp:extent cx="5274310" cy="381635"/>
             <wp:effectExtent l="0" t="0" r="0" b="0"/>
             <wp:docPr id="1" name="图片 1" descr=""/>
@@ -1334,7 +1334,7 @@
           <w:ilvl w:val="0"/>
           <w:numId w:val="2"/>
         </w:numPr>
-        <w:shd w:fill="F6F8FA" w:val="clear"/>
+        <w:shd w:val="clear" w:fill="F6F8FA"/>
         <w:tabs>
           <w:tab w:val="left" w:pos="916" w:leader="none"/>
           <w:tab w:val="left" w:pos="1832" w:leader="none"/>
@@ -1398,11 +1398,7 @@
       </w:pPr>
       <w:r>
         <w:rPr/>
-        <w:t xml:space="preserve">jdk 8u191 : </w:t>
-      </w:r>
-      <w:r>
-        <w:rPr/>
-        <w:t>openjdk-8-jdk !!! do not use headless</w:t>
+        <w:t>jdk 8u191 : openjdk-8-jdk !!! do not use headless</w:t>
       </w:r>
     </w:p>
     <w:p>
@@ -1428,7 +1424,7 @@
       <w:r>
         <w:rPr/>
         <w:drawing>
-          <wp:inline distT="0" distB="0" distL="0" distR="2540">
+          <wp:inline distT="0" distB="0" distL="0" distR="0">
             <wp:extent cx="5274310" cy="901700"/>
             <wp:effectExtent l="0" t="0" r="0" b="0"/>
             <wp:docPr id="2" name="图片 2" descr=""/>
@@ -1474,66 +1470,6 @@
       </w:pPr>
       <w:r>
         <w:rPr/>
-        <w:t xml:space="preserve">error: </w:t>
-      </w:r>
-    </w:p>
-    <w:p>
-      <w:pPr>
-        <w:pStyle w:val="ListParagraph"/>
-        <w:ind w:left="360" w:right="0" w:hanging="0"/>
-        <w:rPr/>
-      </w:pPr>
-      <w:r>
-        <w:rPr/>
-        <w:tab/>
-        <w:t xml:space="preserve">Failed to construct terminal; falling back to unsupported </w:t>
-      </w:r>
-    </w:p>
-    <w:p>
-      <w:pPr>
-        <w:pStyle w:val="ListParagraph"/>
-        <w:ind w:left="360" w:right="0" w:hanging="0"/>
-        <w:rPr/>
-      </w:pPr>
-      <w:r>
-        <w:rPr/>
-        <w:tab/>
-        <w:t>java.lang.NumberFormatException: For input string: "0x100"</w:t>
-      </w:r>
-    </w:p>
-    <w:p>
-      <w:pPr>
-        <w:pStyle w:val="ListParagraph"/>
-        <w:ind w:left="360" w:right="0" w:hanging="0"/>
-        <w:rPr/>
-      </w:pPr>
-      <w:r>
-        <w:rPr/>
-        <w:t xml:space="preserve">solution: </w:t>
-      </w:r>
-      <w:r>
-        <w:rPr/>
-        <w:t>use sbt 0.13.16. It miss a packet</w:t>
-      </w:r>
-    </w:p>
-    <w:p>
-      <w:pPr>
-        <w:pStyle w:val="ListParagraph"/>
-        <w:ind w:left="360" w:right="0" w:hanging="0"/>
-        <w:rPr/>
-      </w:pPr>
-      <w:r>
-        <w:rPr/>
-        <w:tab/>
-      </w:r>
-    </w:p>
-    <w:p>
-      <w:pPr>
-        <w:pStyle w:val="Normal"/>
-        <w:rPr/>
-      </w:pPr>
-      <w:r>
-        <w:rPr/>
       </w:r>
     </w:p>
     <w:p>
@@ -1662,7 +1598,7 @@
       <w:r>
         <w:rPr/>
         <w:drawing>
-          <wp:inline distT="0" distB="0" distL="0" distR="2540">
+          <wp:inline distT="0" distB="0" distL="0" distR="0">
             <wp:extent cx="5274310" cy="234315"/>
             <wp:effectExtent l="0" t="0" r="0" b="0"/>
             <wp:docPr id="3" name="图片 4" descr=""/>
@@ -1708,7 +1644,7 @@
       <w:r>
         <w:rPr/>
         <w:drawing>
-          <wp:inline distT="0" distB="3810" distL="0" distR="2540">
+          <wp:inline distT="0" distB="0" distL="0" distR="0">
             <wp:extent cx="5274310" cy="110490"/>
             <wp:effectExtent l="0" t="0" r="0" b="0"/>
             <wp:docPr id="4" name="图片 7" descr=""/>
@@ -1772,7 +1708,7 @@
       <w:r>
         <w:rPr/>
         <w:drawing>
-          <wp:inline distT="0" distB="5715" distL="0" distR="2540">
+          <wp:inline distT="0" distB="0" distL="0" distR="0">
             <wp:extent cx="5274310" cy="203835"/>
             <wp:effectExtent l="0" t="0" r="0" b="0"/>
             <wp:docPr id="5" name="图片 5" descr=""/>
@@ -1818,7 +1754,7 @@
       <w:r>
         <w:rPr/>
         <w:drawing>
-          <wp:inline distT="0" distB="0" distL="0" distR="2540">
+          <wp:inline distT="0" distB="0" distL="0" distR="0">
             <wp:extent cx="5274310" cy="349250"/>
             <wp:effectExtent l="0" t="0" r="0" b="0"/>
             <wp:docPr id="6" name="图片 6" descr=""/>
@@ -1864,7 +1800,7 @@
       <w:r>
         <w:rPr/>
         <w:drawing>
-          <wp:inline distT="0" distB="1905" distL="0" distR="2540">
+          <wp:inline distT="0" distB="0" distL="0" distR="0">
             <wp:extent cx="5274310" cy="264795"/>
             <wp:effectExtent l="0" t="0" r="0" b="0"/>
             <wp:docPr id="7" name="图片 8" descr=""/>
@@ -1947,7 +1883,7 @@
       <w:r>
         <w:rPr/>
         <w:drawing>
-          <wp:inline distT="0" distB="0" distL="0" distR="2540">
+          <wp:inline distT="0" distB="0" distL="0" distR="0">
             <wp:extent cx="5274310" cy="404495"/>
             <wp:effectExtent l="0" t="0" r="0" b="0"/>
             <wp:docPr id="8" name="图片 3" descr=""/>
@@ -2598,6 +2534,83 @@
     <w:p>
       <w:pPr>
         <w:pStyle w:val="ListParagraph"/>
+        <w:numPr>
+          <w:ilvl w:val="0"/>
+          <w:numId w:val="2"/>
+        </w:numPr>
+        <w:rPr/>
+      </w:pPr>
+      <w:r>
+        <w:rPr/>
+        <w:t xml:space="preserve">delete verilog_srcs in Makefrag </w:t>
+      </w:r>
+      <w:r>
+        <w:rPr/>
+        <w:t>and zynq_rocketchip.tcl</w:t>
+      </w:r>
+    </w:p>
+    <w:p>
+      <w:pPr>
+        <w:pStyle w:val="ListParagraph"/>
+        <w:numPr>
+          <w:ilvl w:val="0"/>
+          <w:numId w:val="2"/>
+        </w:numPr>
+        <w:rPr/>
+      </w:pPr>
+      <w:r>
+        <w:rPr/>
+        <w:t xml:space="preserve">error: </w:t>
+      </w:r>
+    </w:p>
+    <w:p>
+      <w:pPr>
+        <w:pStyle w:val="ListParagraph"/>
+        <w:numPr>
+          <w:ilvl w:val="0"/>
+          <w:numId w:val="0"/>
+        </w:numPr>
+        <w:ind w:left="360" w:right="0" w:hanging="0"/>
+        <w:rPr/>
+      </w:pPr>
+      <w:r>
+        <w:rPr/>
+        <w:t xml:space="preserve">Failed to construct terminal; falling back to unsupported </w:t>
+      </w:r>
+    </w:p>
+    <w:p>
+      <w:pPr>
+        <w:pStyle w:val="ListParagraph"/>
+        <w:numPr>
+          <w:ilvl w:val="0"/>
+          <w:numId w:val="0"/>
+        </w:numPr>
+        <w:ind w:left="360" w:right="0" w:hanging="0"/>
+        <w:rPr/>
+      </w:pPr>
+      <w:r>
+        <w:rPr/>
+        <w:t>java.lang.NumberFormatException: For input string: "0x100"</w:t>
+      </w:r>
+    </w:p>
+    <w:p>
+      <w:pPr>
+        <w:pStyle w:val="ListParagraph"/>
+        <w:numPr>
+          <w:ilvl w:val="0"/>
+          <w:numId w:val="0"/>
+        </w:numPr>
+        <w:ind w:left="360" w:right="0" w:hanging="0"/>
+        <w:rPr/>
+      </w:pPr>
+      <w:r>
+        <w:rPr/>
+        <w:t>solution: use sbt 0.13.16. It miss a packet</w:t>
+      </w:r>
+    </w:p>
+    <w:p>
+      <w:pPr>
+        <w:pStyle w:val="ListParagraph"/>
         <w:ind w:left="360" w:right="0" w:hanging="0"/>
         <w:rPr/>
       </w:pPr>
@@ -3077,7 +3090,7 @@
       <w:r>
         <w:rPr/>
         <w:drawing>
-          <wp:inline distT="0" distB="0" distL="0" distR="2540">
+          <wp:inline distT="0" distB="0" distL="0" distR="0">
             <wp:extent cx="5274310" cy="382270"/>
             <wp:effectExtent l="0" t="0" r="0" b="0"/>
             <wp:docPr id="9" name="图片 16" descr=""/>
@@ -3245,7 +3258,7 @@
       <w:r>
         <w:rPr/>
         <w:drawing>
-          <wp:inline distT="0" distB="8255" distL="0" distR="0">
+          <wp:inline distT="0" distB="0" distL="0" distR="0">
             <wp:extent cx="2941320" cy="1229995"/>
             <wp:effectExtent l="0" t="0" r="0" b="0"/>
             <wp:docPr id="10" name="图片 17" descr=""/>
@@ -3285,7 +3298,7 @@
       <w:r>
         <w:rPr/>
         <w:drawing>
-          <wp:inline distT="0" distB="7620" distL="0" distR="0">
+          <wp:inline distT="0" distB="0" distL="0" distR="0">
             <wp:extent cx="3867785" cy="1211580"/>
             <wp:effectExtent l="0" t="0" r="0" b="0"/>
             <wp:docPr id="11" name="图片 18" descr=""/>
@@ -3434,7 +3447,7 @@
       <w:r>
         <w:rPr/>
         <w:drawing>
-          <wp:inline distT="0" distB="3175" distL="0" distR="0">
+          <wp:inline distT="0" distB="0" distL="0" distR="0">
             <wp:extent cx="3238500" cy="3635375"/>
             <wp:effectExtent l="0" t="0" r="0" b="0"/>
             <wp:docPr id="12" name="图片 9" descr=""/>
@@ -3503,7 +3516,7 @@
       <w:r>
         <w:rPr/>
         <w:drawing>
-          <wp:inline distT="0" distB="2540" distL="0" distR="2540">
+          <wp:inline distT="0" distB="0" distL="0" distR="0">
             <wp:extent cx="5274310" cy="949960"/>
             <wp:effectExtent l="0" t="0" r="0" b="0"/>
             <wp:docPr id="13" name="图片 10" descr=""/>
@@ -3604,7 +3617,7 @@
       <w:r>
         <w:rPr/>
         <w:drawing>
-          <wp:inline distT="0" distB="635" distL="0" distR="2540">
+          <wp:inline distT="0" distB="0" distL="0" distR="0">
             <wp:extent cx="5274310" cy="1466215"/>
             <wp:effectExtent l="0" t="0" r="0" b="0"/>
             <wp:docPr id="14" name="图片 11" descr=""/>
@@ -3692,7 +3705,7 @@
       <w:r>
         <w:rPr/>
         <w:drawing>
-          <wp:inline distT="0" distB="2540" distL="0" distR="2540">
+          <wp:inline distT="0" distB="0" distL="0" distR="0">
             <wp:extent cx="5274310" cy="1692910"/>
             <wp:effectExtent l="0" t="0" r="0" b="0"/>
             <wp:docPr id="15" name="图片 12" descr=""/>
@@ -3759,7 +3772,7 @@
       <w:r>
         <w:rPr/>
         <w:drawing>
-          <wp:inline distT="0" distB="0" distL="0" distR="2540">
+          <wp:inline distT="0" distB="0" distL="0" distR="0">
             <wp:extent cx="5274310" cy="1870075"/>
             <wp:effectExtent l="0" t="0" r="0" b="0"/>
             <wp:docPr id="16" name="图片 14" descr=""/>
@@ -3827,7 +3840,7 @@
       <w:r>
         <w:rPr/>
         <w:drawing>
-          <wp:inline distT="0" distB="0" distL="0" distR="2540">
+          <wp:inline distT="0" distB="0" distL="0" distR="0">
             <wp:extent cx="5274310" cy="4705350"/>
             <wp:effectExtent l="0" t="0" r="0" b="0"/>
             <wp:docPr id="17" name="图片 15" descr=""/>
@@ -4405,6 +4418,7 @@
       </w:pPr>
       <w:rPr>
         <w:rFonts w:ascii="Wingdings" w:hAnsi="Wingdings" w:cs="Wingdings" w:hint="default"/>
+        <w:rFonts w:cs="Wingdings"/>
       </w:rPr>
     </w:lvl>
     <w:lvl w:ilvl="2">
@@ -4417,6 +4431,7 @@
       </w:pPr>
       <w:rPr>
         <w:rFonts w:ascii="Wingdings" w:hAnsi="Wingdings" w:cs="Wingdings" w:hint="default"/>
+        <w:rFonts w:cs="Wingdings"/>
       </w:rPr>
     </w:lvl>
     <w:lvl w:ilvl="3">
@@ -4429,6 +4444,7 @@
       </w:pPr>
       <w:rPr>
         <w:rFonts w:ascii="Wingdings" w:hAnsi="Wingdings" w:cs="Wingdings" w:hint="default"/>
+        <w:rFonts w:cs="Wingdings"/>
       </w:rPr>
     </w:lvl>
     <w:lvl w:ilvl="4">
@@ -4441,6 +4457,7 @@
       </w:pPr>
       <w:rPr>
         <w:rFonts w:ascii="Wingdings" w:hAnsi="Wingdings" w:cs="Wingdings" w:hint="default"/>
+        <w:rFonts w:cs="Wingdings"/>
       </w:rPr>
     </w:lvl>
     <w:lvl w:ilvl="5">
@@ -4453,6 +4470,7 @@
       </w:pPr>
       <w:rPr>
         <w:rFonts w:ascii="Wingdings" w:hAnsi="Wingdings" w:cs="Wingdings" w:hint="default"/>
+        <w:rFonts w:cs="Wingdings"/>
       </w:rPr>
     </w:lvl>
     <w:lvl w:ilvl="6">
@@ -4465,6 +4483,7 @@
       </w:pPr>
       <w:rPr>
         <w:rFonts w:ascii="Wingdings" w:hAnsi="Wingdings" w:cs="Wingdings" w:hint="default"/>
+        <w:rFonts w:cs="Wingdings"/>
       </w:rPr>
     </w:lvl>
     <w:lvl w:ilvl="7">
@@ -4477,6 +4496,7 @@
       </w:pPr>
       <w:rPr>
         <w:rFonts w:ascii="Wingdings" w:hAnsi="Wingdings" w:cs="Wingdings" w:hint="default"/>
+        <w:rFonts w:cs="Wingdings"/>
       </w:rPr>
     </w:lvl>
     <w:lvl w:ilvl="8">
@@ -4489,6 +4509,7 @@
       </w:pPr>
       <w:rPr>
         <w:rFonts w:ascii="Wingdings" w:hAnsi="Wingdings" w:cs="Wingdings" w:hint="default"/>
+        <w:rFonts w:cs="Wingdings"/>
       </w:rPr>
     </w:lvl>
   </w:abstractNum>
@@ -4518,6 +4539,7 @@
       </w:pPr>
       <w:rPr>
         <w:rFonts w:ascii="Wingdings" w:hAnsi="Wingdings" w:cs="Wingdings" w:hint="default"/>
+        <w:rFonts w:cs="Wingdings"/>
       </w:rPr>
     </w:lvl>
     <w:lvl w:ilvl="2">
@@ -4530,6 +4552,7 @@
       </w:pPr>
       <w:rPr>
         <w:rFonts w:ascii="Wingdings" w:hAnsi="Wingdings" w:cs="Wingdings" w:hint="default"/>
+        <w:rFonts w:cs="Wingdings"/>
       </w:rPr>
     </w:lvl>
     <w:lvl w:ilvl="3">
@@ -4542,6 +4565,7 @@
       </w:pPr>
       <w:rPr>
         <w:rFonts w:ascii="Wingdings" w:hAnsi="Wingdings" w:cs="Wingdings" w:hint="default"/>
+        <w:rFonts w:cs="Wingdings"/>
       </w:rPr>
     </w:lvl>
     <w:lvl w:ilvl="4">
@@ -4554,6 +4578,7 @@
       </w:pPr>
       <w:rPr>
         <w:rFonts w:ascii="Wingdings" w:hAnsi="Wingdings" w:cs="Wingdings" w:hint="default"/>
+        <w:rFonts w:cs="Wingdings"/>
       </w:rPr>
     </w:lvl>
     <w:lvl w:ilvl="5">
@@ -4566,6 +4591,7 @@
       </w:pPr>
       <w:rPr>
         <w:rFonts w:ascii="Wingdings" w:hAnsi="Wingdings" w:cs="Wingdings" w:hint="default"/>
+        <w:rFonts w:cs="Wingdings"/>
       </w:rPr>
     </w:lvl>
     <w:lvl w:ilvl="6">
@@ -4578,6 +4604,7 @@
       </w:pPr>
       <w:rPr>
         <w:rFonts w:ascii="Wingdings" w:hAnsi="Wingdings" w:cs="Wingdings" w:hint="default"/>
+        <w:rFonts w:cs="Wingdings"/>
       </w:rPr>
     </w:lvl>
     <w:lvl w:ilvl="7">
@@ -4590,6 +4617,7 @@
       </w:pPr>
       <w:rPr>
         <w:rFonts w:ascii="Wingdings" w:hAnsi="Wingdings" w:cs="Wingdings" w:hint="default"/>
+        <w:rFonts w:cs="Wingdings"/>
       </w:rPr>
     </w:lvl>
     <w:lvl w:ilvl="8">
@@ -4602,6 +4630,7 @@
       </w:pPr>
       <w:rPr>
         <w:rFonts w:ascii="Wingdings" w:hAnsi="Wingdings" w:cs="Wingdings" w:hint="default"/>
+        <w:rFonts w:cs="Wingdings"/>
       </w:rPr>
     </w:lvl>
   </w:abstractNum>
@@ -4795,6 +4824,7 @@
       </w:pPr>
       <w:rPr>
         <w:rFonts w:ascii="Wingdings" w:hAnsi="Wingdings" w:cs="Wingdings" w:hint="default"/>
+        <w:rFonts w:cs="Wingdings"/>
       </w:rPr>
     </w:lvl>
     <w:lvl w:ilvl="2">
@@ -4807,6 +4837,7 @@
       </w:pPr>
       <w:rPr>
         <w:rFonts w:ascii="Wingdings" w:hAnsi="Wingdings" w:cs="Wingdings" w:hint="default"/>
+        <w:rFonts w:cs="Wingdings"/>
       </w:rPr>
     </w:lvl>
     <w:lvl w:ilvl="3">
@@ -4819,6 +4850,7 @@
       </w:pPr>
       <w:rPr>
         <w:rFonts w:ascii="Wingdings" w:hAnsi="Wingdings" w:cs="Wingdings" w:hint="default"/>
+        <w:rFonts w:cs="Wingdings"/>
       </w:rPr>
     </w:lvl>
     <w:lvl w:ilvl="4">
@@ -4831,6 +4863,7 @@
       </w:pPr>
       <w:rPr>
         <w:rFonts w:ascii="Wingdings" w:hAnsi="Wingdings" w:cs="Wingdings" w:hint="default"/>
+        <w:rFonts w:cs="Wingdings"/>
       </w:rPr>
     </w:lvl>
     <w:lvl w:ilvl="5">
@@ -4843,6 +4876,7 @@
       </w:pPr>
       <w:rPr>
         <w:rFonts w:ascii="Wingdings" w:hAnsi="Wingdings" w:cs="Wingdings" w:hint="default"/>
+        <w:rFonts w:cs="Wingdings"/>
       </w:rPr>
     </w:lvl>
     <w:lvl w:ilvl="6">
@@ -4855,6 +4889,7 @@
       </w:pPr>
       <w:rPr>
         <w:rFonts w:ascii="Wingdings" w:hAnsi="Wingdings" w:cs="Wingdings" w:hint="default"/>
+        <w:rFonts w:cs="Wingdings"/>
       </w:rPr>
     </w:lvl>
     <w:lvl w:ilvl="7">
@@ -4867,6 +4902,7 @@
       </w:pPr>
       <w:rPr>
         <w:rFonts w:ascii="Wingdings" w:hAnsi="Wingdings" w:cs="Wingdings" w:hint="default"/>
+        <w:rFonts w:cs="Wingdings"/>
       </w:rPr>
     </w:lvl>
     <w:lvl w:ilvl="8">
@@ -4879,6 +4915,7 @@
       </w:pPr>
       <w:rPr>
         <w:rFonts w:ascii="Wingdings" w:hAnsi="Wingdings" w:cs="Wingdings" w:hint="default"/>
+        <w:rFonts w:cs="Wingdings"/>
       </w:rPr>
     </w:lvl>
   </w:abstractNum>
@@ -5087,6 +5124,7 @@
     <w:rPrDefault>
       <w:rPr>
         <w:rFonts w:ascii="Calibri" w:hAnsi="Calibri" w:eastAsia="宋体" w:cs="DejaVu Sans"/>
+        <w:sz w:val="20"/>
         <w:lang w:val="en-US" w:eastAsia="zh-CN" w:bidi="ar-SA"/>
       </w:rPr>
     </w:rPrDefault>
@@ -5099,14 +5137,12 @@
     <w:qFormat/>
     <w:pPr>
       <w:widowControl w:val="false"/>
-      <w:kinsoku w:val="true"/>
-      <w:overflowPunct w:val="true"/>
-      <w:autoSpaceDE w:val="true"/>
+      <w:overflowPunct w:val="false"/>
       <w:bidi w:val="0"/>
       <w:jc w:val="both"/>
     </w:pPr>
     <w:rPr>
-      <w:rFonts w:ascii="Calibri" w:hAnsi="Calibri" w:eastAsia="宋体"/>
+      <w:rFonts w:ascii="Calibri" w:hAnsi="Calibri" w:eastAsia="宋体" w:cs="DejaVu Sans"/>
       <w:color w:val="auto"/>
       <w:kern w:val="2"/>
       <w:sz w:val="21"/>
@@ -5221,6 +5257,204 @@
   </w:style>
   <w:style w:type="character" w:styleId="ListLabel4">
     <w:name w:val="ListLabel 4"/>
+    <w:qFormat/>
+    <w:rPr/>
+  </w:style>
+  <w:style w:type="character" w:styleId="ListLabel5">
+    <w:name w:val="ListLabel 5"/>
+    <w:qFormat/>
+    <w:rPr>
+      <w:rFonts w:cs="DejaVu Sans"/>
+      <w:color w:val="auto"/>
+      <w:u w:val="none"/>
+    </w:rPr>
+  </w:style>
+  <w:style w:type="character" w:styleId="ListLabel6">
+    <w:name w:val="ListLabel 6"/>
+    <w:qFormat/>
+    <w:rPr>
+      <w:rFonts w:cs="Wingdings"/>
+    </w:rPr>
+  </w:style>
+  <w:style w:type="character" w:styleId="ListLabel7">
+    <w:name w:val="ListLabel 7"/>
+    <w:qFormat/>
+    <w:rPr>
+      <w:rFonts w:cs="Wingdings"/>
+    </w:rPr>
+  </w:style>
+  <w:style w:type="character" w:styleId="ListLabel8">
+    <w:name w:val="ListLabel 8"/>
+    <w:qFormat/>
+    <w:rPr>
+      <w:rFonts w:cs="Wingdings"/>
+    </w:rPr>
+  </w:style>
+  <w:style w:type="character" w:styleId="ListLabel9">
+    <w:name w:val="ListLabel 9"/>
+    <w:qFormat/>
+    <w:rPr>
+      <w:rFonts w:cs="Wingdings"/>
+    </w:rPr>
+  </w:style>
+  <w:style w:type="character" w:styleId="ListLabel10">
+    <w:name w:val="ListLabel 10"/>
+    <w:qFormat/>
+    <w:rPr>
+      <w:rFonts w:cs="Wingdings"/>
+    </w:rPr>
+  </w:style>
+  <w:style w:type="character" w:styleId="ListLabel11">
+    <w:name w:val="ListLabel 11"/>
+    <w:qFormat/>
+    <w:rPr>
+      <w:rFonts w:cs="Wingdings"/>
+    </w:rPr>
+  </w:style>
+  <w:style w:type="character" w:styleId="ListLabel12">
+    <w:name w:val="ListLabel 12"/>
+    <w:qFormat/>
+    <w:rPr>
+      <w:rFonts w:cs="Wingdings"/>
+    </w:rPr>
+  </w:style>
+  <w:style w:type="character" w:styleId="ListLabel13">
+    <w:name w:val="ListLabel 13"/>
+    <w:qFormat/>
+    <w:rPr>
+      <w:rFonts w:cs="Wingdings"/>
+    </w:rPr>
+  </w:style>
+  <w:style w:type="character" w:styleId="ListLabel14">
+    <w:name w:val="ListLabel 14"/>
+    <w:qFormat/>
+    <w:rPr>
+      <w:rFonts w:ascii="Consolas" w:hAnsi="Consolas" w:cs="DejaVu Sans"/>
+      <w:sz w:val="20"/>
+      <w:lang w:val="en-US"/>
+    </w:rPr>
+  </w:style>
+  <w:style w:type="character" w:styleId="ListLabel15">
+    <w:name w:val="ListLabel 15"/>
+    <w:qFormat/>
+    <w:rPr>
+      <w:rFonts w:ascii="Segoe UI" w:hAnsi="Segoe UI" w:cs="Wingdings"/>
+    </w:rPr>
+  </w:style>
+  <w:style w:type="character" w:styleId="ListLabel16">
+    <w:name w:val="ListLabel 16"/>
+    <w:qFormat/>
+    <w:rPr>
+      <w:rFonts w:ascii="Segoe UI" w:hAnsi="Segoe UI" w:cs="Wingdings"/>
+    </w:rPr>
+  </w:style>
+  <w:style w:type="character" w:styleId="ListLabel17">
+    <w:name w:val="ListLabel 17"/>
+    <w:qFormat/>
+    <w:rPr>
+      <w:rFonts w:cs="Wingdings"/>
+    </w:rPr>
+  </w:style>
+  <w:style w:type="character" w:styleId="ListLabel18">
+    <w:name w:val="ListLabel 18"/>
+    <w:qFormat/>
+    <w:rPr>
+      <w:rFonts w:cs="Wingdings"/>
+    </w:rPr>
+  </w:style>
+  <w:style w:type="character" w:styleId="ListLabel19">
+    <w:name w:val="ListLabel 19"/>
+    <w:qFormat/>
+    <w:rPr>
+      <w:rFonts w:cs="Wingdings"/>
+    </w:rPr>
+  </w:style>
+  <w:style w:type="character" w:styleId="ListLabel20">
+    <w:name w:val="ListLabel 20"/>
+    <w:qFormat/>
+    <w:rPr>
+      <w:rFonts w:cs="Wingdings"/>
+    </w:rPr>
+  </w:style>
+  <w:style w:type="character" w:styleId="ListLabel21">
+    <w:name w:val="ListLabel 21"/>
+    <w:qFormat/>
+    <w:rPr>
+      <w:rFonts w:cs="Wingdings"/>
+    </w:rPr>
+  </w:style>
+  <w:style w:type="character" w:styleId="ListLabel22">
+    <w:name w:val="ListLabel 22"/>
+    <w:qFormat/>
+    <w:rPr>
+      <w:rFonts w:cs="Wingdings"/>
+    </w:rPr>
+  </w:style>
+  <w:style w:type="character" w:styleId="ListLabel23">
+    <w:name w:val="ListLabel 23"/>
+    <w:qFormat/>
+    <w:rPr>
+      <w:rFonts w:cs="DejaVu Sans"/>
+    </w:rPr>
+  </w:style>
+  <w:style w:type="character" w:styleId="ListLabel24">
+    <w:name w:val="ListLabel 24"/>
+    <w:qFormat/>
+    <w:rPr>
+      <w:rFonts w:cs="Wingdings"/>
+    </w:rPr>
+  </w:style>
+  <w:style w:type="character" w:styleId="ListLabel25">
+    <w:name w:val="ListLabel 25"/>
+    <w:qFormat/>
+    <w:rPr>
+      <w:rFonts w:cs="Wingdings"/>
+    </w:rPr>
+  </w:style>
+  <w:style w:type="character" w:styleId="ListLabel26">
+    <w:name w:val="ListLabel 26"/>
+    <w:qFormat/>
+    <w:rPr>
+      <w:rFonts w:cs="Wingdings"/>
+    </w:rPr>
+  </w:style>
+  <w:style w:type="character" w:styleId="ListLabel27">
+    <w:name w:val="ListLabel 27"/>
+    <w:qFormat/>
+    <w:rPr>
+      <w:rFonts w:cs="Wingdings"/>
+    </w:rPr>
+  </w:style>
+  <w:style w:type="character" w:styleId="ListLabel28">
+    <w:name w:val="ListLabel 28"/>
+    <w:qFormat/>
+    <w:rPr>
+      <w:rFonts w:cs="Wingdings"/>
+    </w:rPr>
+  </w:style>
+  <w:style w:type="character" w:styleId="ListLabel29">
+    <w:name w:val="ListLabel 29"/>
+    <w:qFormat/>
+    <w:rPr>
+      <w:rFonts w:cs="Wingdings"/>
+    </w:rPr>
+  </w:style>
+  <w:style w:type="character" w:styleId="ListLabel30">
+    <w:name w:val="ListLabel 30"/>
+    <w:qFormat/>
+    <w:rPr>
+      <w:rFonts w:cs="Wingdings"/>
+    </w:rPr>
+  </w:style>
+  <w:style w:type="character" w:styleId="ListLabel31">
+    <w:name w:val="ListLabel 31"/>
+    <w:qFormat/>
+    <w:rPr>
+      <w:rFonts w:cs="Wingdings"/>
+    </w:rPr>
+  </w:style>
+  <w:style w:type="character" w:styleId="ListLabel32">
+    <w:name w:val="ListLabel 32"/>
     <w:qFormat/>
     <w:rPr/>
   </w:style>

</xml_diff>